<commit_message>
docs: regenerate Word documents with embedded diagram images
- Generated Word documents from markdown using pandoc
- Includes table of contents and numbered sections
- Diagram images are embedded in the Word documents
- Documents ready for business user review

Co-Authored-By: Lee <lcassin@cassinfo.com>
</commit_message>
<xml_diff>
--- a/src/SchedulerPlatform.API/API.README.docx
+++ b/src/SchedulerPlatform.API/API.README.docx
@@ -2,6 +2,32 @@
 <file path=word/document.xml><?xml version="1.0" encoding="utf-8"?>
 <w:document xmlns:w="http://schemas.openxmlformats.org/wordprocessingml/2006/main" xmlns:m="http://schemas.openxmlformats.org/officeDocument/2006/math" xmlns:r="http://schemas.openxmlformats.org/officeDocument/2006/relationships" xmlns:o="urn:schemas-microsoft-com:office:office" xmlns:v="urn:schemas-microsoft-com:vml" xmlns:w10="urn:schemas-microsoft-com:office:word" xmlns:a="http://schemas.openxmlformats.org/drawingml/2006/main" xmlns:pic="http://schemas.openxmlformats.org/drawingml/2006/picture" xmlns:wp="http://schemas.openxmlformats.org/drawingml/2006/wordprocessingDrawing">
   <w:body>
+    <w:sdt>
+      <w:sdtPr>
+        <w:docPartObj>
+          <w:docPartGallery w:val="Table of Contents"/>
+          <w:docPartUnique/>
+        </w:docPartObj>
+      </w:sdtPr>
+      <w:sdtContent>
+        <w:p>
+          <w:pPr>
+            <w:pStyle w:val="TOCHeading"/>
+          </w:pPr>
+          <w:r>
+            <w:t xml:space="preserve">Table of Contents</w:t>
+          </w:r>
+        </w:p>
+        <w:p>
+          <w:r>
+            <w:fldChar w:fldCharType="begin" w:dirty="true"/>
+            <w:instrText xml:space="preserve">TOC \o "1-3" \h \z \u</w:instrText>
+            <w:fldChar w:fldCharType="separate"/>
+            <w:fldChar w:fldCharType="end"/>
+          </w:r>
+        </w:p>
+      </w:sdtContent>
+    </w:sdt>
     <w:p>
       <w:pPr>
         <w:pStyle w:val="Heading1"/>
@@ -6273,6 +6299,69 @@
     </w:p>
     <w:p>
       <w:pPr>
+        <w:pStyle w:val="CaptionedFigure"/>
+      </w:pPr>
+      <w:r>
+        <w:drawing>
+          <wp:inline>
+            <wp:extent cx="5334000" cy="4973410"/>
+            <wp:effectExtent b="0" l="0" r="0" t="0"/>
+            <wp:docPr descr="Figure 1: Complete API request flow showing authentication, authorization, and data access" title="" id="1" name="Picture"/>
+            <a:graphic>
+              <a:graphicData uri="http://schemas.openxmlformats.org/drawingml/2006/picture">
+                <pic:pic>
+                  <pic:nvPicPr>
+                    <pic:cNvPr descr="diagram-1.png" id="0" name="Picture"/>
+                    <pic:cNvPicPr>
+                      <a:picLocks noChangeArrowheads="1" noChangeAspect="1"/>
+                    </pic:cNvPicPr>
+                  </pic:nvPicPr>
+                  <pic:blipFill>
+                    <a:blip r:embed="rId46"/>
+                    <a:stretch>
+                      <a:fillRect/>
+                    </a:stretch>
+                  </pic:blipFill>
+                  <pic:spPr bwMode="auto">
+                    <a:xfrm>
+                      <a:off x="0" y="0"/>
+                      <a:ext cx="5334000" cy="4973410"/>
+                    </a:xfrm>
+                    <a:prstGeom prst="rect">
+                      <a:avLst/>
+                    </a:prstGeom>
+                    <a:noFill/>
+                    <a:ln w="9525">
+                      <a:noFill/>
+                      <a:headEnd/>
+                      <a:tailEnd/>
+                    </a:ln>
+                  </pic:spPr>
+                </pic:pic>
+              </a:graphicData>
+            </a:graphic>
+          </wp:inline>
+        </w:drawing>
+      </w:r>
+    </w:p>
+    <w:p>
+      <w:pPr>
+        <w:pStyle w:val="ImageCaption"/>
+      </w:pPr>
+      <w:r>
+        <w:t xml:space="preserve">Figure 1: Complete API request flow showing authentication, authorization, and data access</w:t>
+      </w:r>
+    </w:p>
+    <w:p>
+      <w:pPr>
+        <w:pStyle w:val="BodyText"/>
+      </w:pPr>
+      <w:r>
+        <w:t xml:space="preserve">The diagram above illustrates the complete journey of an API request through the system, from initial CORS validation through authentication, authorization, model validation, controller execution, database operations, and finally the response back to the client.</w:t>
+      </w:r>
+    </w:p>
+    <w:p>
+      <w:pPr>
         <w:pStyle w:val="SourceCode"/>
       </w:pPr>
       <w:r>
@@ -6898,11 +6987,74 @@
       <w:pPr>
         <w:pStyle w:val="Heading3"/>
       </w:pPr>
-      <w:bookmarkStart w:id="46" w:name="authentication-flow"/>
+      <w:bookmarkStart w:id="47" w:name="authentication-flow"/>
       <w:r>
         <w:t xml:space="preserve">Authentication Flow</w:t>
       </w:r>
-      <w:bookmarkEnd w:id="46"/>
+      <w:bookmarkEnd w:id="47"/>
+    </w:p>
+    <w:p>
+      <w:pPr>
+        <w:pStyle w:val="CaptionedFigure"/>
+      </w:pPr>
+      <w:r>
+        <w:drawing>
+          <wp:inline>
+            <wp:extent cx="5334000" cy="8239125"/>
+            <wp:effectExtent b="0" l="0" r="0" t="0"/>
+            <wp:docPr descr="Figure 2: OAuth2/OIDC authentication flow between UI, IdentityServer, and API" title="" id="1" name="Picture"/>
+            <a:graphic>
+              <a:graphicData uri="http://schemas.openxmlformats.org/drawingml/2006/picture">
+                <pic:pic>
+                  <pic:nvPicPr>
+                    <pic:cNvPr descr="diagram-2.png" id="0" name="Picture"/>
+                    <pic:cNvPicPr>
+                      <a:picLocks noChangeArrowheads="1" noChangeAspect="1"/>
+                    </pic:cNvPicPr>
+                  </pic:nvPicPr>
+                  <pic:blipFill>
+                    <a:blip r:embed="rId48"/>
+                    <a:stretch>
+                      <a:fillRect/>
+                    </a:stretch>
+                  </pic:blipFill>
+                  <pic:spPr bwMode="auto">
+                    <a:xfrm>
+                      <a:off x="0" y="0"/>
+                      <a:ext cx="5334000" cy="8239125"/>
+                    </a:xfrm>
+                    <a:prstGeom prst="rect">
+                      <a:avLst/>
+                    </a:prstGeom>
+                    <a:noFill/>
+                    <a:ln w="9525">
+                      <a:noFill/>
+                      <a:headEnd/>
+                      <a:tailEnd/>
+                    </a:ln>
+                  </pic:spPr>
+                </pic:pic>
+              </a:graphicData>
+            </a:graphic>
+          </wp:inline>
+        </w:drawing>
+      </w:r>
+    </w:p>
+    <w:p>
+      <w:pPr>
+        <w:pStyle w:val="ImageCaption"/>
+      </w:pPr>
+      <w:r>
+        <w:t xml:space="preserve">Figure 2: OAuth2/OIDC authentication flow between UI, IdentityServer, and API</w:t>
+      </w:r>
+    </w:p>
+    <w:p>
+      <w:pPr>
+        <w:pStyle w:val="BodyText"/>
+      </w:pPr>
+      <w:r>
+        <w:t xml:space="preserve">This diagram shows how users authenticate through the OAuth2/OpenID Connect flow, from initial login through token issuance and API access with JWT validation.</w:t>
+      </w:r>
     </w:p>
     <w:p>
       <w:pPr>
@@ -7261,21 +7413,21 @@
       <w:pPr>
         <w:pStyle w:val="Heading3"/>
       </w:pPr>
-      <w:bookmarkStart w:id="47" w:name="uml-class-diagrams"/>
+      <w:bookmarkStart w:id="49" w:name="uml-class-diagrams"/>
       <w:r>
         <w:t xml:space="preserve">UML Class Diagrams</w:t>
       </w:r>
-      <w:bookmarkEnd w:id="47"/>
+      <w:bookmarkEnd w:id="49"/>
     </w:p>
     <w:p>
       <w:pPr>
         <w:pStyle w:val="Heading4"/>
       </w:pPr>
-      <w:bookmarkStart w:id="48" w:name="controllers-layer"/>
+      <w:bookmarkStart w:id="50" w:name="controllers-layer"/>
       <w:r>
         <w:t xml:space="preserve">Controllers Layer</w:t>
       </w:r>
-      <w:bookmarkEnd w:id="48"/>
+      <w:bookmarkEnd w:id="50"/>
     </w:p>
     <w:p>
       <w:pPr>
@@ -7931,11 +8083,74 @@
       <w:pPr>
         <w:pStyle w:val="Heading4"/>
       </w:pPr>
-      <w:bookmarkStart w:id="49" w:name="requestresponse-models-1"/>
+      <w:bookmarkStart w:id="51" w:name="requestresponse-models-1"/>
       <w:r>
         <w:t xml:space="preserve">Request/Response Models</w:t>
       </w:r>
-      <w:bookmarkEnd w:id="49"/>
+      <w:bookmarkEnd w:id="51"/>
+    </w:p>
+    <w:p>
+      <w:pPr>
+        <w:pStyle w:val="CaptionedFigure"/>
+      </w:pPr>
+      <w:r>
+        <w:drawing>
+          <wp:inline>
+            <wp:extent cx="5334000" cy="1823357"/>
+            <wp:effectExtent b="0" l="0" r="0" t="0"/>
+            <wp:docPr descr="Figure 4: API request and response model structures" title="" id="1" name="Picture"/>
+            <a:graphic>
+              <a:graphicData uri="http://schemas.openxmlformats.org/drawingml/2006/picture">
+                <pic:pic>
+                  <pic:nvPicPr>
+                    <pic:cNvPr descr="diagram-4.png" id="0" name="Picture"/>
+                    <pic:cNvPicPr>
+                      <a:picLocks noChangeArrowheads="1" noChangeAspect="1"/>
+                    </pic:cNvPicPr>
+                  </pic:nvPicPr>
+                  <pic:blipFill>
+                    <a:blip r:embed="rId52"/>
+                    <a:stretch>
+                      <a:fillRect/>
+                    </a:stretch>
+                  </pic:blipFill>
+                  <pic:spPr bwMode="auto">
+                    <a:xfrm>
+                      <a:off x="0" y="0"/>
+                      <a:ext cx="5334000" cy="1823357"/>
+                    </a:xfrm>
+                    <a:prstGeom prst="rect">
+                      <a:avLst/>
+                    </a:prstGeom>
+                    <a:noFill/>
+                    <a:ln w="9525">
+                      <a:noFill/>
+                      <a:headEnd/>
+                      <a:tailEnd/>
+                    </a:ln>
+                  </pic:spPr>
+                </pic:pic>
+              </a:graphicData>
+            </a:graphic>
+          </wp:inline>
+        </w:drawing>
+      </w:r>
+    </w:p>
+    <w:p>
+      <w:pPr>
+        <w:pStyle w:val="ImageCaption"/>
+      </w:pPr>
+      <w:r>
+        <w:t xml:space="preserve">Figure 4: API request and response model structures</w:t>
+      </w:r>
+    </w:p>
+    <w:p>
+      <w:pPr>
+        <w:pStyle w:val="BodyText"/>
+      </w:pPr>
+      <w:r>
+        <w:t xml:space="preserve">This diagram illustrates the data transfer objects (DTOs) used for API requests and responses, showing how data flows between the client and server.</w:t>
+      </w:r>
     </w:p>
     <w:p>
       <w:pPr>
@@ -8420,11 +8635,11 @@
       <w:pPr>
         <w:pStyle w:val="Heading4"/>
       </w:pPr>
-      <w:bookmarkStart w:id="50" w:name="filters-middleware"/>
+      <w:bookmarkStart w:id="53" w:name="filters-middleware"/>
       <w:r>
         <w:t xml:space="preserve">Filters &amp; Middleware</w:t>
       </w:r>
-      <w:bookmarkEnd w:id="50"/>
+      <w:bookmarkEnd w:id="53"/>
     </w:p>
     <w:p>
       <w:pPr>
@@ -8558,11 +8773,11 @@
       <w:pPr>
         <w:pStyle w:val="Heading3"/>
       </w:pPr>
-      <w:bookmarkStart w:id="51" w:name="authorization-policies"/>
+      <w:bookmarkStart w:id="54" w:name="authorization-policies"/>
       <w:r>
         <w:t xml:space="preserve">Authorization Policies</w:t>
       </w:r>
-      <w:bookmarkEnd w:id="51"/>
+      <w:bookmarkEnd w:id="54"/>
     </w:p>
     <w:p>
       <w:pPr>
@@ -8999,11 +9214,11 @@
       <w:pPr>
         <w:pStyle w:val="Heading3"/>
       </w:pPr>
-      <w:bookmarkStart w:id="52" w:name="error-handling-strategy"/>
+      <w:bookmarkStart w:id="55" w:name="error-handling-strategy"/>
       <w:r>
         <w:t xml:space="preserve">Error Handling Strategy</w:t>
       </w:r>
-      <w:bookmarkEnd w:id="52"/>
+      <w:bookmarkEnd w:id="55"/>
     </w:p>
     <w:p>
       <w:pPr>
@@ -9792,11 +10007,11 @@
       <w:pPr>
         <w:pStyle w:val="Heading3"/>
       </w:pPr>
-      <w:bookmarkStart w:id="53" w:name="api-endpoint-summary"/>
+      <w:bookmarkStart w:id="56" w:name="api-endpoint-summary"/>
       <w:r>
         <w:t xml:space="preserve">API Endpoint Summary</w:t>
       </w:r>
-      <w:bookmarkEnd w:id="53"/>
+      <w:bookmarkEnd w:id="56"/>
     </w:p>
     <w:tbl>
       <w:tblPr>
@@ -11160,11 +11375,11 @@
       <w:pPr>
         <w:pStyle w:val="Heading2"/>
       </w:pPr>
-      <w:bookmarkStart w:id="54" w:name="dependencies"/>
+      <w:bookmarkStart w:id="57" w:name="dependencies"/>
       <w:r>
         <w:t xml:space="preserve">Dependencies</w:t>
       </w:r>
-      <w:bookmarkEnd w:id="54"/>
+      <w:bookmarkEnd w:id="57"/>
     </w:p>
     <w:tbl>
       <w:tblPr>
@@ -11553,11 +11768,11 @@
       <w:pPr>
         <w:pStyle w:val="Heading2"/>
       </w:pPr>
-      <w:bookmarkStart w:id="55" w:name="integration"/>
+      <w:bookmarkStart w:id="58" w:name="integration"/>
       <w:r>
         <w:t xml:space="preserve">Integration</w:t>
       </w:r>
-      <w:bookmarkEnd w:id="55"/>
+      <w:bookmarkEnd w:id="58"/>
     </w:p>
     <w:p>
       <w:pPr>
@@ -11728,21 +11943,21 @@
       <w:pPr>
         <w:pStyle w:val="Heading2"/>
       </w:pPr>
-      <w:bookmarkStart w:id="56" w:name="known-issues"/>
+      <w:bookmarkStart w:id="59" w:name="known-issues"/>
       <w:r>
         <w:t xml:space="preserve">Known Issues</w:t>
       </w:r>
-      <w:bookmarkEnd w:id="56"/>
+      <w:bookmarkEnd w:id="59"/>
     </w:p>
     <w:p>
       <w:pPr>
         <w:pStyle w:val="Heading3"/>
       </w:pPr>
-      <w:bookmarkStart w:id="57" w:name="authentication-authorization-issues"/>
+      <w:bookmarkStart w:id="60" w:name="authentication-authorization-issues"/>
       <w:r>
         <w:t xml:space="preserve">Authentication &amp; Authorization Issues</w:t>
       </w:r>
-      <w:bookmarkEnd w:id="57"/>
+      <w:bookmarkEnd w:id="60"/>
     </w:p>
     <w:p>
       <w:pPr>
@@ -12132,11 +12347,11 @@
       <w:pPr>
         <w:pStyle w:val="Heading3"/>
       </w:pPr>
-      <w:bookmarkStart w:id="58" w:name="api-design-issues"/>
+      <w:bookmarkStart w:id="61" w:name="api-design-issues"/>
       <w:r>
         <w:t xml:space="preserve">API Design Issues</w:t>
       </w:r>
-      <w:bookmarkEnd w:id="58"/>
+      <w:bookmarkEnd w:id="61"/>
     </w:p>
     <w:p>
       <w:pPr>
@@ -12559,11 +12774,11 @@
       <w:pPr>
         <w:pStyle w:val="Heading3"/>
       </w:pPr>
-      <w:bookmarkStart w:id="59" w:name="validation-issues"/>
+      <w:bookmarkStart w:id="62" w:name="validation-issues"/>
       <w:r>
         <w:t xml:space="preserve">Validation Issues</w:t>
       </w:r>
-      <w:bookmarkEnd w:id="59"/>
+      <w:bookmarkEnd w:id="62"/>
     </w:p>
     <w:p>
       <w:pPr>
@@ -12848,11 +13063,11 @@
       <w:pPr>
         <w:pStyle w:val="Heading3"/>
       </w:pPr>
-      <w:bookmarkStart w:id="60" w:name="performance-issues"/>
+      <w:bookmarkStart w:id="63" w:name="performance-issues"/>
       <w:r>
         <w:t xml:space="preserve">Performance Issues</w:t>
       </w:r>
-      <w:bookmarkEnd w:id="60"/>
+      <w:bookmarkEnd w:id="63"/>
     </w:p>
     <w:p>
       <w:pPr>
@@ -13215,11 +13430,11 @@
       <w:pPr>
         <w:pStyle w:val="Heading3"/>
       </w:pPr>
-      <w:bookmarkStart w:id="61" w:name="cors-issues"/>
+      <w:bookmarkStart w:id="64" w:name="cors-issues"/>
       <w:r>
         <w:t xml:space="preserve">CORS Issues</w:t>
       </w:r>
-      <w:bookmarkEnd w:id="61"/>
+      <w:bookmarkEnd w:id="64"/>
     </w:p>
     <w:p>
       <w:pPr>
@@ -13423,11 +13638,11 @@
       <w:pPr>
         <w:pStyle w:val="Heading3"/>
       </w:pPr>
-      <w:bookmarkStart w:id="62" w:name="logging-issues"/>
+      <w:bookmarkStart w:id="65" w:name="logging-issues"/>
       <w:r>
         <w:t xml:space="preserve">Logging Issues</w:t>
       </w:r>
-      <w:bookmarkEnd w:id="62"/>
+      <w:bookmarkEnd w:id="65"/>
     </w:p>
     <w:p>
       <w:pPr>
@@ -13694,11 +13909,11 @@
       <w:pPr>
         <w:pStyle w:val="Heading3"/>
       </w:pPr>
-      <w:bookmarkStart w:id="63" w:name="swaggerdocumentation-issues"/>
+      <w:bookmarkStart w:id="66" w:name="swaggerdocumentation-issues"/>
       <w:r>
         <w:t xml:space="preserve">Swagger/Documentation Issues</w:t>
       </w:r>
-      <w:bookmarkEnd w:id="63"/>
+      <w:bookmarkEnd w:id="66"/>
     </w:p>
     <w:p>
       <w:pPr>
@@ -14166,11 +14381,11 @@
       <w:pPr>
         <w:pStyle w:val="Heading3"/>
       </w:pPr>
-      <w:bookmarkStart w:id="64" w:name="testing-issues"/>
+      <w:bookmarkStart w:id="67" w:name="testing-issues"/>
       <w:r>
         <w:t xml:space="preserve">Testing Issues</w:t>
       </w:r>
-      <w:bookmarkEnd w:id="64"/>
+      <w:bookmarkEnd w:id="67"/>
     </w:p>
     <w:p>
       <w:pPr>
@@ -14437,11 +14652,11 @@
       <w:pPr>
         <w:pStyle w:val="Heading3"/>
       </w:pPr>
-      <w:bookmarkStart w:id="65" w:name="security-issues"/>
+      <w:bookmarkStart w:id="68" w:name="security-issues"/>
       <w:r>
         <w:t xml:space="preserve">Security Issues</w:t>
       </w:r>
-      <w:bookmarkEnd w:id="65"/>
+      <w:bookmarkEnd w:id="68"/>
     </w:p>
     <w:p>
       <w:pPr>
@@ -14717,11 +14932,11 @@
       <w:pPr>
         <w:pStyle w:val="Heading2"/>
       </w:pPr>
-      <w:bookmarkStart w:id="66" w:name="best-practices-for-api-development"/>
+      <w:bookmarkStart w:id="69" w:name="best-practices-for-api-development"/>
       <w:r>
         <w:t xml:space="preserve">Best Practices for API Development</w:t>
       </w:r>
-      <w:bookmarkEnd w:id="66"/>
+      <w:bookmarkEnd w:id="69"/>
     </w:p>
     <w:p>
       <w:pPr>
@@ -14907,11 +15122,11 @@
       <w:pPr>
         <w:pStyle w:val="Heading2"/>
       </w:pPr>
-      <w:bookmarkStart w:id="67" w:name="future-improvements"/>
+      <w:bookmarkStart w:id="70" w:name="future-improvements"/>
       <w:r>
         <w:t xml:space="preserve">Future Improvements</w:t>
       </w:r>
-      <w:bookmarkEnd w:id="67"/>
+      <w:bookmarkEnd w:id="70"/>
     </w:p>
     <w:p>
       <w:pPr>

</xml_diff>